<commit_message>
Todo : procedure def, if, while
</commit_message>
<xml_diff>
--- a/documents/Language.docx
+++ b/documents/Language.docx
@@ -641,367 +641,392 @@
         </w:rPr>
         <w:t xml:space="preserve">for example. </w:t>
       </w:r>
+      <w:r>
+        <w:rPr>
+          <w:rFonts w:ascii="Verdana" w:hAnsi="Verdana"/>
+        </w:rPr>
+        <w:t xml:space="preserve"> For clarity this operator be written as -&gt; ; but it doesn’t have to be.</w:t>
+      </w:r>
+    </w:p>
+    <w:p>
+      <w:pPr>
+        <w:pStyle w:val="Standarduser"/>
+        <w:rPr>
+          <w:rFonts w:ascii="Verdana" w:hAnsi="Verdana"/>
+        </w:rPr>
+      </w:pPr>
+    </w:p>
+    <w:p>
+      <w:pPr>
+        <w:pStyle w:val="Standarduser"/>
+        <w:rPr>
+          <w:rFonts w:ascii="Verdana" w:hAnsi="Verdana"/>
+          <w:u w:val="single"/>
+        </w:rPr>
+      </w:pPr>
+      <w:r>
+        <w:rPr>
+          <w:rFonts w:ascii="Verdana" w:hAnsi="Verdana"/>
+          <w:u w:val="single"/>
+        </w:rPr>
+        <w:t>P</w:t>
+      </w:r>
+      <w:r>
+        <w:rPr>
+          <w:rFonts w:ascii="Verdana" w:hAnsi="Verdana"/>
+          <w:u w:val="single"/>
+        </w:rPr>
+        <w:t>rocedure calls</w:t>
+      </w:r>
+    </w:p>
+    <w:p>
+      <w:pPr>
+        <w:pStyle w:val="Standarduser"/>
+        <w:rPr>
+          <w:rFonts w:ascii="Verdana" w:hAnsi="Verdana"/>
+          <w:u w:val="single"/>
+        </w:rPr>
+      </w:pPr>
+    </w:p>
+    <w:p>
+      <w:pPr>
+        <w:pStyle w:val="Standarduser"/>
+        <w:rPr>
+          <w:rFonts w:ascii="Verdana" w:hAnsi="Verdana"/>
+        </w:rPr>
+      </w:pPr>
+      <w:r>
+        <w:rPr>
+          <w:rFonts w:ascii="Verdana" w:hAnsi="Verdana"/>
+        </w:rPr>
+        <w:t>Procedure calls consist of an identifier, and bracketed parameters. The brackets are present even if there are no parameters.</w:t>
+      </w:r>
+    </w:p>
+    <w:p>
+      <w:pPr>
+        <w:pStyle w:val="Standarduser"/>
+        <w:rPr>
+          <w:rFonts w:ascii="Verdana" w:hAnsi="Verdana"/>
+        </w:rPr>
+      </w:pPr>
+    </w:p>
+    <w:p>
+      <w:pPr>
+        <w:pStyle w:val="Standarduser"/>
+        <w:rPr>
+          <w:rFonts w:ascii="Verdana" w:hAnsi="Verdana"/>
+        </w:rPr>
+      </w:pPr>
+      <w:r>
+        <w:rPr>
+          <w:rFonts w:ascii="Verdana" w:hAnsi="Verdana"/>
+        </w:rPr>
+        <w:t>Parameters are static, and are stored in the parameter space, which is a contiguous block of memory that belongs to the procedure. Each procedure identifier has a memory address (may be zero if there are no parameters) and a number of parameters, that are local variables.</w:t>
+      </w:r>
+    </w:p>
+    <w:p>
+      <w:pPr>
+        <w:pStyle w:val="Standarduser"/>
+        <w:rPr>
+          <w:rFonts w:ascii="Verdana" w:hAnsi="Verdana"/>
+        </w:rPr>
+      </w:pPr>
+    </w:p>
+    <w:p>
+      <w:pPr>
+        <w:pStyle w:val="Standarduser"/>
+        <w:rPr>
+          <w:rFonts w:ascii="Verdana" w:hAnsi="Verdana"/>
+        </w:rPr>
+      </w:pPr>
+      <w:r>
+        <w:rPr>
+          <w:rFonts w:ascii="Verdana" w:hAnsi="Verdana"/>
+        </w:rPr>
+        <w:t xml:space="preserve">e.g. hello(1,2,a+4) calls procedure hello. If this is declared as proc hello(x,y,z) then x = 1, y = 2 and z = a+4 . </w:t>
+      </w:r>
+      <w:r>
+        <w:rPr>
+          <w:rFonts w:ascii="Verdana" w:hAnsi="Verdana"/>
+        </w:rPr>
+        <w:tab/>
+      </w:r>
+    </w:p>
+    <w:p>
+      <w:pPr>
+        <w:pStyle w:val="Standarduser"/>
+        <w:rPr>
+          <w:rFonts w:ascii="Verdana" w:hAnsi="Verdana"/>
+        </w:rPr>
+      </w:pPr>
+    </w:p>
+    <w:p>
+      <w:pPr>
+        <w:pStyle w:val="Standarduser"/>
+        <w:rPr>
+          <w:rFonts w:ascii="Verdana" w:hAnsi="Verdana"/>
+        </w:rPr>
+      </w:pPr>
+      <w:r>
+        <w:rPr>
+          <w:rFonts w:ascii="Verdana" w:hAnsi="Verdana"/>
+        </w:rPr>
+        <w:t>Procedure code is the single instruction following the proc definition (see notes regarding if/while statements) ; after this all locals are dumped.</w:t>
+      </w:r>
+    </w:p>
+    <w:p>
+      <w:pPr>
+        <w:pStyle w:val="Standarduser"/>
+        <w:rPr>
+          <w:rFonts w:ascii="Verdana" w:hAnsi="Verdana"/>
+        </w:rPr>
+      </w:pPr>
+    </w:p>
+    <w:p>
+      <w:pPr>
+        <w:pStyle w:val="Standarduser"/>
+        <w:rPr>
+          <w:rFonts w:ascii="Verdana" w:hAnsi="Verdana"/>
+        </w:rPr>
+      </w:pPr>
+      <w:r>
+        <w:rPr>
+          <w:rFonts w:ascii="Verdana" w:hAnsi="Verdana"/>
+        </w:rPr>
+        <w:t>The last calculated value is ‘returned’ and can be processed using operators etc.</w:t>
+      </w:r>
+    </w:p>
+    <w:p>
+      <w:pPr>
+        <w:pStyle w:val="Standarduser"/>
+        <w:rPr>
+          <w:rFonts w:ascii="Verdana" w:hAnsi="Verdana"/>
+        </w:rPr>
+      </w:pPr>
+    </w:p>
+    <w:p>
+      <w:pPr>
+        <w:pStyle w:val="Standarduser"/>
+        <w:rPr>
+          <w:rFonts w:ascii="Verdana" w:hAnsi="Verdana"/>
+        </w:rPr>
+      </w:pPr>
+      <w:r>
+        <w:rPr>
+          <w:rFonts w:ascii="Verdana" w:hAnsi="Verdana"/>
+        </w:rPr>
+        <w:t>Variables are declared using the keywords local and global followed by a single identifier. So you comment them :) They can be declared at any time, but cannot be forward referenced. Local identifiers always have priority. At the end of the module any identifier beginning with an underscore is dumped.</w:t>
+      </w:r>
+    </w:p>
+    <w:p>
+      <w:pPr>
+        <w:pStyle w:val="Standarduser"/>
+        <w:rPr>
+          <w:rFonts w:ascii="Verdana" w:hAnsi="Verdana"/>
+        </w:rPr>
+      </w:pPr>
+    </w:p>
+    <w:p>
+      <w:pPr>
+        <w:pStyle w:val="Standarduser"/>
+        <w:rPr>
+          <w:rFonts w:ascii="Verdana" w:hAnsi="Verdana"/>
+        </w:rPr>
+      </w:pPr>
+      <w:r>
+        <w:rPr>
+          <w:rFonts w:ascii="Verdana" w:hAnsi="Verdana"/>
+        </w:rPr>
+        <w:t>Code can be grouped together using { } and the ; can be used for clarity if you wish. It has no actual effect and is not required syntactically.</w:t>
+      </w:r>
+    </w:p>
+    <w:p>
+      <w:pPr>
+        <w:pStyle w:val="Standarduser"/>
+        <w:rPr>
+          <w:rFonts w:ascii="Verdana" w:hAnsi="Verdana"/>
+        </w:rPr>
+      </w:pPr>
+    </w:p>
+    <w:p>
+      <w:pPr>
+        <w:rPr>
+          <w:rFonts w:ascii="Verdana" w:hAnsi="Verdana"/>
+        </w:rPr>
+      </w:pPr>
+      <w:r>
+        <w:rPr>
+          <w:rFonts w:ascii="Verdana" w:hAnsi="Verdana"/>
+        </w:rPr>
+        <w:br w:type="page"/>
+      </w:r>
+    </w:p>
+    <w:p>
+      <w:pPr>
+        <w:pStyle w:val="Standarduser"/>
+        <w:rPr>
+          <w:rFonts w:ascii="Verdana" w:hAnsi="Verdana"/>
+        </w:rPr>
+      </w:pPr>
+      <w:r>
+        <w:rPr>
+          <w:rFonts w:ascii="Verdana" w:hAnsi="Verdana"/>
+        </w:rPr>
+        <w:lastRenderedPageBreak/>
+        <w:t>A function would look like this.</w:t>
+      </w:r>
+    </w:p>
+    <w:p>
+      <w:pPr>
+        <w:pStyle w:val="Standarduser"/>
+        <w:rPr>
+          <w:rFonts w:ascii="Verdana" w:hAnsi="Verdana"/>
+        </w:rPr>
+      </w:pPr>
+    </w:p>
+    <w:p>
+      <w:pPr>
+        <w:pStyle w:val="Standarduser"/>
+        <w:rPr>
+          <w:rFonts w:ascii="Verdana" w:hAnsi="Verdana"/>
+        </w:rPr>
+      </w:pPr>
+      <w:r>
+        <w:rPr>
+          <w:rFonts w:ascii="Verdana" w:hAnsi="Verdana"/>
+        </w:rPr>
+        <w:t>proc add.together(a,b,c)</w:t>
+      </w:r>
+    </w:p>
+    <w:p>
+      <w:pPr>
+        <w:pStyle w:val="Standarduser"/>
+        <w:rPr>
+          <w:rFonts w:ascii="Verdana" w:hAnsi="Verdana"/>
+        </w:rPr>
+      </w:pPr>
+      <w:r>
+        <w:rPr>
+          <w:rFonts w:ascii="Verdana" w:hAnsi="Verdana"/>
+        </w:rPr>
+        <w:t>{</w:t>
+      </w:r>
+    </w:p>
+    <w:p>
+      <w:pPr>
+        <w:pStyle w:val="Standarduser"/>
+        <w:rPr>
+          <w:rFonts w:ascii="Verdana" w:hAnsi="Verdana"/>
+        </w:rPr>
+      </w:pPr>
+      <w:r>
+        <w:rPr>
+          <w:rFonts w:ascii="Verdana" w:hAnsi="Verdana"/>
+        </w:rPr>
+        <w:tab/>
+        <w:t>local total</w:t>
+      </w:r>
+    </w:p>
+    <w:p>
+      <w:pPr>
+        <w:pStyle w:val="Standarduser"/>
+        <w:rPr>
+          <w:rFonts w:ascii="Verdana" w:hAnsi="Verdana"/>
+        </w:rPr>
+      </w:pPr>
+      <w:r>
+        <w:rPr>
+          <w:rFonts w:ascii="Verdana" w:hAnsi="Verdana"/>
+        </w:rPr>
+        <w:tab/>
+        <w:t>a+b+c &gt; total</w:t>
+      </w:r>
+    </w:p>
+    <w:p>
+      <w:pPr>
+        <w:pStyle w:val="Standarduser"/>
+        <w:rPr>
+          <w:rFonts w:ascii="Verdana" w:hAnsi="Verdana"/>
+        </w:rPr>
+      </w:pPr>
+      <w:r>
+        <w:rPr>
+          <w:rFonts w:ascii="Verdana" w:hAnsi="Verdana"/>
+        </w:rPr>
+        <w:tab/>
+        <w:t>total</w:t>
+      </w:r>
+    </w:p>
+    <w:p>
+      <w:pPr>
+        <w:pStyle w:val="Standarduser"/>
+        <w:rPr>
+          <w:rFonts w:ascii="Verdana" w:hAnsi="Verdana"/>
+        </w:rPr>
+      </w:pPr>
+      <w:r>
+        <w:rPr>
+          <w:rFonts w:ascii="Verdana" w:hAnsi="Verdana"/>
+        </w:rPr>
+        <w:t>}</w:t>
+      </w:r>
+    </w:p>
+    <w:p>
+      <w:pPr>
+        <w:pStyle w:val="Standarduser"/>
+        <w:rPr>
+          <w:rFonts w:ascii="Verdana" w:hAnsi="Verdana"/>
+        </w:rPr>
+      </w:pPr>
+      <w:r>
+        <w:rPr>
+          <w:rFonts w:ascii="Verdana" w:hAnsi="Verdana"/>
+        </w:rPr>
+        <w:t xml:space="preserve"> </w:t>
+      </w:r>
+    </w:p>
+    <w:p>
+      <w:pPr>
+        <w:pStyle w:val="Standarduser"/>
+        <w:rPr>
+          <w:rFonts w:ascii="Verdana" w:hAnsi="Verdana"/>
+        </w:rPr>
+      </w:pPr>
+      <w:r>
+        <w:rPr>
+          <w:rFonts w:ascii="Verdana" w:hAnsi="Verdana"/>
+        </w:rPr>
+        <w:t>and you can write add.together(3,4,5) &gt; x for example. Note the use of total here is completely superfluous !</w:t>
+      </w:r>
+    </w:p>
+    <w:p>
+      <w:pPr>
+        <w:pStyle w:val="Standarduser"/>
+        <w:rPr>
+          <w:rFonts w:ascii="Verdana" w:hAnsi="Verdana"/>
+        </w:rPr>
+      </w:pPr>
+    </w:p>
+    <w:p>
+      <w:pPr>
+        <w:pStyle w:val="Standarduser"/>
+        <w:rPr>
+          <w:rFonts w:ascii="Verdana" w:hAnsi="Verdana"/>
+        </w:rPr>
+      </w:pPr>
+      <w:r>
+        <w:rPr>
+          <w:rFonts w:ascii="Verdana" w:hAnsi="Verdana"/>
+        </w:rPr>
+        <w:t xml:space="preserve">When the application is run, all functions called &lt;something&gt;.boot() are run in the order they are compiled to allow for module initiation. The last of these is </w:t>
+      </w:r>
       <w:bookmarkStart w:id="0" w:name="_GoBack"/>
       <w:bookmarkEnd w:id="0"/>
-    </w:p>
-    <w:p>
-      <w:pPr>
-        <w:pStyle w:val="Standarduser"/>
-        <w:rPr>
-          <w:rFonts w:ascii="Verdana" w:hAnsi="Verdana"/>
-        </w:rPr>
-      </w:pPr>
-    </w:p>
-    <w:p>
-      <w:pPr>
-        <w:pStyle w:val="Standarduser"/>
-        <w:rPr>
-          <w:rFonts w:ascii="Verdana" w:hAnsi="Verdana"/>
-          <w:u w:val="single"/>
-        </w:rPr>
-      </w:pPr>
-      <w:r>
-        <w:rPr>
-          <w:rFonts w:ascii="Verdana" w:hAnsi="Verdana"/>
-          <w:u w:val="single"/>
-        </w:rPr>
-        <w:t>P</w:t>
-      </w:r>
-      <w:r>
-        <w:rPr>
-          <w:rFonts w:ascii="Verdana" w:hAnsi="Verdana"/>
-          <w:u w:val="single"/>
-        </w:rPr>
-        <w:t>rocedure calls</w:t>
-      </w:r>
-    </w:p>
-    <w:p>
-      <w:pPr>
-        <w:pStyle w:val="Standarduser"/>
-        <w:rPr>
-          <w:rFonts w:ascii="Verdana" w:hAnsi="Verdana"/>
-          <w:u w:val="single"/>
-        </w:rPr>
-      </w:pPr>
-    </w:p>
-    <w:p>
-      <w:pPr>
-        <w:pStyle w:val="Standarduser"/>
-        <w:rPr>
-          <w:rFonts w:ascii="Verdana" w:hAnsi="Verdana"/>
-        </w:rPr>
-      </w:pPr>
-      <w:r>
-        <w:rPr>
-          <w:rFonts w:ascii="Verdana" w:hAnsi="Verdana"/>
-        </w:rPr>
-        <w:t>Procedure calls consist of an identifier, and bracketed parameters. The brackets are present even if there are no parameters.</w:t>
-      </w:r>
-    </w:p>
-    <w:p>
-      <w:pPr>
-        <w:pStyle w:val="Standarduser"/>
-        <w:rPr>
-          <w:rFonts w:ascii="Verdana" w:hAnsi="Verdana"/>
-        </w:rPr>
-      </w:pPr>
-    </w:p>
-    <w:p>
-      <w:pPr>
-        <w:pStyle w:val="Standarduser"/>
-        <w:rPr>
-          <w:rFonts w:ascii="Verdana" w:hAnsi="Verdana"/>
-        </w:rPr>
-      </w:pPr>
-      <w:r>
-        <w:rPr>
-          <w:rFonts w:ascii="Verdana" w:hAnsi="Verdana"/>
-        </w:rPr>
-        <w:t>Parameters are static, and are stored in the parameter space, which is a contiguous block of memory that belongs to the procedure. Each procedure identifier has a memory address (may be zero if there are no parameters) and a number of parameters, that are local variables.</w:t>
-      </w:r>
-    </w:p>
-    <w:p>
-      <w:pPr>
-        <w:pStyle w:val="Standarduser"/>
-        <w:rPr>
-          <w:rFonts w:ascii="Verdana" w:hAnsi="Verdana"/>
-        </w:rPr>
-      </w:pPr>
-    </w:p>
-    <w:p>
-      <w:pPr>
-        <w:pStyle w:val="Standarduser"/>
-        <w:rPr>
-          <w:rFonts w:ascii="Verdana" w:hAnsi="Verdana"/>
-        </w:rPr>
-      </w:pPr>
-      <w:r>
-        <w:rPr>
-          <w:rFonts w:ascii="Verdana" w:hAnsi="Verdana"/>
-        </w:rPr>
-        <w:t xml:space="preserve">e.g. hello(1,2,a+4) calls procedure hello. If this is declared as proc hello(x,y,z) then x = 1, y = 2 and z = a+4 . </w:t>
-      </w:r>
-      <w:r>
-        <w:rPr>
-          <w:rFonts w:ascii="Verdana" w:hAnsi="Verdana"/>
-        </w:rPr>
-        <w:tab/>
-      </w:r>
-    </w:p>
-    <w:p>
-      <w:pPr>
-        <w:pStyle w:val="Standarduser"/>
-        <w:rPr>
-          <w:rFonts w:ascii="Verdana" w:hAnsi="Verdana"/>
-        </w:rPr>
-      </w:pPr>
-    </w:p>
-    <w:p>
-      <w:pPr>
-        <w:pStyle w:val="Standarduser"/>
-        <w:rPr>
-          <w:rFonts w:ascii="Verdana" w:hAnsi="Verdana"/>
-        </w:rPr>
-      </w:pPr>
-      <w:r>
-        <w:rPr>
-          <w:rFonts w:ascii="Verdana" w:hAnsi="Verdana"/>
-        </w:rPr>
-        <w:t>Procedure code is the single instruction following the proc definition (see notes regarding if/while statements) ; after this all locals are dumped.</w:t>
-      </w:r>
-    </w:p>
-    <w:p>
-      <w:pPr>
-        <w:pStyle w:val="Standarduser"/>
-        <w:rPr>
-          <w:rFonts w:ascii="Verdana" w:hAnsi="Verdana"/>
-        </w:rPr>
-      </w:pPr>
-    </w:p>
-    <w:p>
-      <w:pPr>
-        <w:pStyle w:val="Standarduser"/>
-        <w:rPr>
-          <w:rFonts w:ascii="Verdana" w:hAnsi="Verdana"/>
-        </w:rPr>
-      </w:pPr>
-      <w:r>
-        <w:rPr>
-          <w:rFonts w:ascii="Verdana" w:hAnsi="Verdana"/>
-        </w:rPr>
-        <w:t>The last calculated value is ‘returned’ and can be processed using operators etc.</w:t>
-      </w:r>
-    </w:p>
-    <w:p>
-      <w:pPr>
-        <w:pStyle w:val="Standarduser"/>
-        <w:rPr>
-          <w:rFonts w:ascii="Verdana" w:hAnsi="Verdana"/>
-        </w:rPr>
-      </w:pPr>
-    </w:p>
-    <w:p>
-      <w:pPr>
-        <w:pStyle w:val="Standarduser"/>
-        <w:rPr>
-          <w:rFonts w:ascii="Verdana" w:hAnsi="Verdana"/>
-        </w:rPr>
-      </w:pPr>
-      <w:r>
-        <w:rPr>
-          <w:rFonts w:ascii="Verdana" w:hAnsi="Verdana"/>
-        </w:rPr>
-        <w:t>Variables are declared using the keywords local and global followed by a single identifier. So you comment them :) They can be declared at any time, but cannot be forward referenced. Local identifiers always have priority. At the end of the module any identifier beginning with an underscore is dumped.</w:t>
-      </w:r>
-    </w:p>
-    <w:p>
-      <w:pPr>
-        <w:pStyle w:val="Standarduser"/>
-        <w:rPr>
-          <w:rFonts w:ascii="Verdana" w:hAnsi="Verdana"/>
-        </w:rPr>
-      </w:pPr>
-    </w:p>
-    <w:p>
-      <w:pPr>
-        <w:pStyle w:val="Standarduser"/>
-        <w:rPr>
-          <w:rFonts w:ascii="Verdana" w:hAnsi="Verdana"/>
-        </w:rPr>
-      </w:pPr>
-      <w:r>
-        <w:rPr>
-          <w:rFonts w:ascii="Verdana" w:hAnsi="Verdana"/>
-        </w:rPr>
-        <w:t>Code can be grouped together using { } and the ; can be used for clarity if you wish. It has no actual effect and is not required syntactically.</w:t>
-      </w:r>
-    </w:p>
-    <w:p>
-      <w:pPr>
-        <w:pStyle w:val="Standarduser"/>
-        <w:rPr>
-          <w:rFonts w:ascii="Verdana" w:hAnsi="Verdana"/>
-        </w:rPr>
-      </w:pPr>
-    </w:p>
-    <w:p>
-      <w:pPr>
-        <w:pStyle w:val="Standarduser"/>
-        <w:rPr>
-          <w:rFonts w:ascii="Verdana" w:hAnsi="Verdana"/>
-        </w:rPr>
-      </w:pPr>
-      <w:r>
-        <w:rPr>
-          <w:rFonts w:ascii="Verdana" w:hAnsi="Verdana"/>
-        </w:rPr>
-        <w:t>A function would look like this.</w:t>
-      </w:r>
-    </w:p>
-    <w:p>
-      <w:pPr>
-        <w:pStyle w:val="Standarduser"/>
-        <w:rPr>
-          <w:rFonts w:ascii="Verdana" w:hAnsi="Verdana"/>
-        </w:rPr>
-      </w:pPr>
-    </w:p>
-    <w:p>
-      <w:pPr>
-        <w:pStyle w:val="Standarduser"/>
-        <w:rPr>
-          <w:rFonts w:ascii="Verdana" w:hAnsi="Verdana"/>
-        </w:rPr>
-      </w:pPr>
-      <w:r>
-        <w:rPr>
-          <w:rFonts w:ascii="Verdana" w:hAnsi="Verdana"/>
-        </w:rPr>
-        <w:t>proc add.together(a,b,c)</w:t>
-      </w:r>
-    </w:p>
-    <w:p>
-      <w:pPr>
-        <w:pStyle w:val="Standarduser"/>
-        <w:rPr>
-          <w:rFonts w:ascii="Verdana" w:hAnsi="Verdana"/>
-        </w:rPr>
-      </w:pPr>
-      <w:r>
-        <w:rPr>
-          <w:rFonts w:ascii="Verdana" w:hAnsi="Verdana"/>
-        </w:rPr>
-        <w:t>{</w:t>
-      </w:r>
-    </w:p>
-    <w:p>
-      <w:pPr>
-        <w:pStyle w:val="Standarduser"/>
-        <w:rPr>
-          <w:rFonts w:ascii="Verdana" w:hAnsi="Verdana"/>
-        </w:rPr>
-      </w:pPr>
-      <w:r>
-        <w:rPr>
-          <w:rFonts w:ascii="Verdana" w:hAnsi="Verdana"/>
-        </w:rPr>
-        <w:tab/>
-        <w:t>local total</w:t>
-      </w:r>
-    </w:p>
-    <w:p>
-      <w:pPr>
-        <w:pStyle w:val="Standarduser"/>
-        <w:rPr>
-          <w:rFonts w:ascii="Verdana" w:hAnsi="Verdana"/>
-        </w:rPr>
-      </w:pPr>
-      <w:r>
-        <w:rPr>
-          <w:rFonts w:ascii="Verdana" w:hAnsi="Verdana"/>
-        </w:rPr>
-        <w:tab/>
-        <w:t>a+b+c &gt; total</w:t>
-      </w:r>
-    </w:p>
-    <w:p>
-      <w:pPr>
-        <w:pStyle w:val="Standarduser"/>
-        <w:rPr>
-          <w:rFonts w:ascii="Verdana" w:hAnsi="Verdana"/>
-        </w:rPr>
-      </w:pPr>
-      <w:r>
-        <w:rPr>
-          <w:rFonts w:ascii="Verdana" w:hAnsi="Verdana"/>
-        </w:rPr>
-        <w:lastRenderedPageBreak/>
-        <w:tab/>
-        <w:t>total</w:t>
-      </w:r>
-    </w:p>
-    <w:p>
-      <w:pPr>
-        <w:pStyle w:val="Standarduser"/>
-        <w:rPr>
-          <w:rFonts w:ascii="Verdana" w:hAnsi="Verdana"/>
-        </w:rPr>
-      </w:pPr>
-      <w:r>
-        <w:rPr>
-          <w:rFonts w:ascii="Verdana" w:hAnsi="Verdana"/>
-        </w:rPr>
-        <w:t>}</w:t>
-      </w:r>
-    </w:p>
-    <w:p>
-      <w:pPr>
-        <w:pStyle w:val="Standarduser"/>
-        <w:rPr>
-          <w:rFonts w:ascii="Verdana" w:hAnsi="Verdana"/>
-        </w:rPr>
-      </w:pPr>
-      <w:r>
-        <w:rPr>
-          <w:rFonts w:ascii="Verdana" w:hAnsi="Verdana"/>
-        </w:rPr>
-        <w:t xml:space="preserve"> </w:t>
-      </w:r>
-    </w:p>
-    <w:p>
-      <w:pPr>
-        <w:pStyle w:val="Standarduser"/>
-        <w:rPr>
-          <w:rFonts w:ascii="Verdana" w:hAnsi="Verdana"/>
-        </w:rPr>
-      </w:pPr>
-      <w:r>
-        <w:rPr>
-          <w:rFonts w:ascii="Verdana" w:hAnsi="Verdana"/>
-        </w:rPr>
-        <w:t>and you can write add.together(3,4,5) &gt; x for example. Note the use of total here is completely superfluous !</w:t>
-      </w:r>
-    </w:p>
-    <w:p>
-      <w:pPr>
-        <w:pStyle w:val="Standarduser"/>
-        <w:rPr>
-          <w:rFonts w:ascii="Verdana" w:hAnsi="Verdana"/>
-        </w:rPr>
-      </w:pPr>
-    </w:p>
-    <w:p>
-      <w:pPr>
-        <w:pStyle w:val="Standarduser"/>
-        <w:rPr>
-          <w:rFonts w:ascii="Verdana" w:hAnsi="Verdana"/>
-        </w:rPr>
-      </w:pPr>
-      <w:r>
-        <w:rPr>
-          <w:rFonts w:ascii="Verdana" w:hAnsi="Verdana"/>
-        </w:rPr>
-        <w:t>When the application is run, all functions called &lt;something&gt;.boot() are run in the order they are compiled to allow for module initiation. The last of these is your main program.</w:t>
+      <w:r>
+        <w:rPr>
+          <w:rFonts w:ascii="Verdana" w:hAnsi="Verdana"/>
+        </w:rPr>
+        <w:t>your main program.</w:t>
       </w:r>
     </w:p>
     <w:p>

</xml_diff>